<commit_message>
The left part of the container is done. Headers, icons, buttons and paragraphs have been added.
</commit_message>
<xml_diff>
--- a/planning.docx
+++ b/planning.docx
@@ -294,24 +294,6 @@
           <w:lang w:val="en-US"/>
         </w:rPr>
         <w:t>+1 every time the button is clicked. Add it into the local storage</w:t>
-      </w:r>
-    </w:p>
-    <w:p>
-      <w:pPr>
-        <w:pStyle w:val="ListParagraph"/>
-        <w:numPr>
-          <w:ilvl w:val="0"/>
-          <w:numId w:val="1"/>
-        </w:numPr>
-        <w:rPr>
-          <w:lang w:val="en-US"/>
-        </w:rPr>
-      </w:pPr>
-      <w:r>
-        <w:rPr>
-          <w:lang w:val="en-US"/>
-        </w:rPr>
-        <w:t>d</w:t>
       </w:r>
     </w:p>
     <w:sectPr>

</xml_diff>